<commit_message>
pushing updated module-3 & index
</commit_message>
<xml_diff>
--- a/module-3/Module 3.2 Assignment CSD340 Web Development.docx
+++ b/module-3/Module 3.2 Assignment CSD340 Web Development.docx
@@ -444,166 +444,6 @@
           <w14:ligatures w14:val="none"/>
         </w:rPr>
       </w:pPr>
-    </w:p>
-    <w:p>
-      <w:pPr>
-        <w:shd w:val="clear" w:color="auto" w:fill="FFFFFF"/>
-        <w:ind w:left="720"/>
-        <w:rPr>
-          <w:rFonts w:ascii="Open Sans" w:eastAsia="Times New Roman" w:hAnsi="Open Sans" w:cs="Open Sans"/>
-          <w:color w:val="000000"/>
-          <w:kern w:val="0"/>
-          <w:sz w:val="21"/>
-          <w:szCs w:val="21"/>
-          <w14:ligatures w14:val="none"/>
-        </w:rPr>
-      </w:pPr>
-    </w:p>
-    <w:p>
-      <w:pPr>
-        <w:shd w:val="clear" w:color="auto" w:fill="FFFFFF"/>
-        <w:ind w:left="720"/>
-        <w:rPr>
-          <w:rFonts w:ascii="Open Sans" w:eastAsia="Times New Roman" w:hAnsi="Open Sans" w:cs="Open Sans"/>
-          <w:color w:val="000000"/>
-          <w:kern w:val="0"/>
-          <w:sz w:val="21"/>
-          <w:szCs w:val="21"/>
-          <w14:ligatures w14:val="none"/>
-        </w:rPr>
-      </w:pPr>
-    </w:p>
-    <w:p>
-      <w:pPr>
-        <w:numPr>
-          <w:ilvl w:val="0"/>
-          <w:numId w:val="2"/>
-        </w:numPr>
-        <w:shd w:val="clear" w:color="auto" w:fill="FFFFFF"/>
-        <w:rPr>
-          <w:rFonts w:ascii="Open Sans" w:eastAsia="Times New Roman" w:hAnsi="Open Sans" w:cs="Open Sans"/>
-          <w:color w:val="000000"/>
-          <w:kern w:val="0"/>
-          <w:sz w:val="21"/>
-          <w:szCs w:val="21"/>
-          <w14:ligatures w14:val="none"/>
-        </w:rPr>
-      </w:pPr>
-      <w:r>
-        <w:rPr>
-          <w:rFonts w:ascii="Open Sans" w:eastAsia="Times New Roman" w:hAnsi="Open Sans" w:cs="Open Sans"/>
-          <w:color w:val="000000"/>
-          <w:kern w:val="0"/>
-          <w:sz w:val="21"/>
-          <w:szCs w:val="21"/>
-          <w14:ligatures w14:val="none"/>
-        </w:rPr>
-        <w:t>Configure the repository for GitHub pages </w:t>
-      </w:r>
-    </w:p>
-    <w:p>
-      <w:pPr>
-        <w:numPr>
-          <w:ilvl w:val="1"/>
-          <w:numId w:val="24"/>
-        </w:numPr>
-        <w:shd w:val="clear" w:color="auto" w:fill="FFFFFF"/>
-        <w:rPr>
-          <w:rFonts w:ascii="Open Sans" w:eastAsia="Times New Roman" w:hAnsi="Open Sans" w:cs="Open Sans"/>
-          <w:color w:val="000000"/>
-          <w:kern w:val="0"/>
-          <w:sz w:val="21"/>
-          <w:szCs w:val="21"/>
-          <w14:ligatures w14:val="none"/>
-        </w:rPr>
-      </w:pPr>
-      <w:r>
-        <w:rPr>
-          <w:rFonts w:ascii="Open Sans" w:eastAsia="Times New Roman" w:hAnsi="Open Sans" w:cs="Open Sans"/>
-          <w:color w:val="000000"/>
-          <w:kern w:val="0"/>
-          <w:sz w:val="21"/>
-          <w:szCs w:val="21"/>
-          <w14:ligatures w14:val="none"/>
-        </w:rPr>
-        <w:t>Refer to the Reading and Videos selection for a document on how to do this</w:t>
-      </w:r>
-    </w:p>
-    <w:p>
-      <w:pPr>
-        <w:rPr>
-          <w:rFonts w:ascii="Times New Roman" w:eastAsia="Times New Roman" w:hAnsi="Times New Roman" w:cs="Times New Roman"/>
-          <w:kern w:val="0"/>
-          <w14:ligatures w14:val="none"/>
-        </w:rPr>
-      </w:pPr>
-    </w:p>
-    <w:p>
-      <w:pPr>
-        <w:rPr>
-          <w:rFonts w:ascii="Times New Roman" w:eastAsia="Times New Roman" w:hAnsi="Times New Roman" w:cs="Times New Roman"/>
-          <w:kern w:val="0"/>
-          <w14:ligatures w14:val="none"/>
-        </w:rPr>
-      </w:pPr>
-      <w:r>
-        <w:rPr>
-          <w:rFonts w:ascii="Open Sans" w:eastAsia="Times New Roman" w:hAnsi="Open Sans" w:cs="Open Sans"/>
-          <w:b/>
-          <w:bCs/>
-          <w:kern w:val="0"/>
-          <w:sz w:val="21"/>
-          <w:szCs w:val="21"/>
-          <w:bdr w:val="none" w:sz="0" w:space="0" w:color="auto" w:frame="1"/>
-          <w14:ligatures w14:val="none"/>
-        </w:rPr>
-        <w:t>4. Deliverables</w:t>
-      </w:r>
-    </w:p>
-    <w:p>
-      <w:pPr>
-        <w:numPr>
-          <w:ilvl w:val="0"/>
-          <w:numId w:val="27"/>
-        </w:numPr>
-        <w:shd w:val="clear" w:color="auto" w:fill="FFFFFF"/>
-        <w:rPr>
-          <w:rFonts w:ascii="Open Sans" w:eastAsia="Times New Roman" w:hAnsi="Open Sans" w:cs="Open Sans"/>
-          <w:color w:val="000000"/>
-          <w:kern w:val="0"/>
-          <w:sz w:val="21"/>
-          <w:szCs w:val="21"/>
-          <w14:ligatures w14:val="none"/>
-        </w:rPr>
-      </w:pPr>
-      <w:r>
-        <w:rPr>
-          <w:rFonts w:ascii="Open Sans" w:eastAsia="Times New Roman" w:hAnsi="Open Sans" w:cs="Open Sans"/>
-          <w:color w:val="000000"/>
-          <w:kern w:val="0"/>
-          <w:sz w:val="21"/>
-          <w:szCs w:val="21"/>
-          <w14:ligatures w14:val="none"/>
-        </w:rPr>
-        <w:t>Link to your GitHub repository </w:t>
-      </w:r>
-    </w:p>
-    <w:p>
-      <w:pPr>
-        <w:numPr>
-          <w:ilvl w:val="0"/>
-          <w:numId w:val="27"/>
-        </w:numPr>
-        <w:shd w:val="clear" w:color="auto" w:fill="FFFFFF"/>
-        <w:rPr>
-          <w:rFonts w:ascii="Open Sans" w:eastAsia="Times New Roman" w:hAnsi="Open Sans" w:cs="Open Sans"/>
-          <w:color w:val="000000"/>
-          <w:kern w:val="0"/>
-          <w:sz w:val="21"/>
-          <w:szCs w:val="21"/>
-          <w14:ligatures w14:val="none"/>
-        </w:rPr>
-      </w:pPr>
       <w:r>
         <w:rPr>
           <w:rFonts w:ascii="Open Sans" w:eastAsia="Times New Roman" w:hAnsi="Open Sans" w:cs="Open Sans"/>
@@ -613,6 +453,7 @@
           <w:sz w:val="21"/>
           <w:szCs w:val="21"/>
         </w:rPr>
+        <w:lastRenderedPageBreak/>
         <w:drawing>
           <wp:anchor distT="0" distB="0" distL="114300" distR="114300" simplePos="0" relativeHeight="251660288" behindDoc="0" locked="0" layoutInCell="1" allowOverlap="1" wp14:anchorId="07A9227D" wp14:editId="45BE4918">
             <wp:simplePos x="0" y="0"/>
@@ -669,30 +510,6 @@
           </wp:anchor>
         </w:drawing>
       </w:r>
-      <w:r>
-        <w:rPr>
-          <w:rFonts w:ascii="Open Sans" w:eastAsia="Times New Roman" w:hAnsi="Open Sans" w:cs="Open Sans"/>
-          <w:color w:val="000000"/>
-          <w:kern w:val="0"/>
-          <w:sz w:val="21"/>
-          <w:szCs w:val="21"/>
-          <w14:ligatures w14:val="none"/>
-        </w:rPr>
-        <w:t>URL link to the GitHub pages landing page, for example: 'yourname.github.io</w:t>
-      </w:r>
-      <w:proofErr w:type="gramStart"/>
-      <w:r>
-        <w:rPr>
-          <w:rFonts w:ascii="Open Sans" w:eastAsia="Times New Roman" w:hAnsi="Open Sans" w:cs="Open Sans"/>
-          <w:color w:val="000000"/>
-          <w:kern w:val="0"/>
-          <w:sz w:val="21"/>
-          <w:szCs w:val="21"/>
-          <w14:ligatures w14:val="none"/>
-        </w:rPr>
-        <w:t>' .</w:t>
-      </w:r>
-      <w:proofErr w:type="gramEnd"/>
     </w:p>
     <w:p/>
     <w:sectPr>

</xml_diff>